<commit_message>
changed documents miles#3, and meeting times
</commit_message>
<xml_diff>
--- a/Marmora Hardware/documents/Milestone#3.docx
+++ b/Marmora Hardware/documents/Milestone#3.docx
@@ -3476,25 +3476,23 @@
                 <w:sz w:val="28"/>
                 <w:szCs w:val="28"/>
               </w:rPr>
-              <w:t xml:space="preserve">The system shall allow admins to </w:t>
-            </w:r>
-            <w:proofErr w:type="gramStart"/>
-            <w:r>
-              <w:rPr>
-                <w:rFonts w:ascii="Times New Roman" w:eastAsia="Times New Roman" w:hAnsi="Times New Roman" w:cs="Times New Roman"/>
-                <w:sz w:val="28"/>
-                <w:szCs w:val="28"/>
-              </w:rPr>
-              <w:t>add  accounts</w:t>
-            </w:r>
-            <w:proofErr w:type="gramEnd"/>
-            <w:r>
-              <w:rPr>
-                <w:rFonts w:ascii="Times New Roman" w:eastAsia="Times New Roman" w:hAnsi="Times New Roman" w:cs="Times New Roman"/>
-                <w:sz w:val="28"/>
-                <w:szCs w:val="28"/>
-              </w:rPr>
-              <w:t xml:space="preserve"> to manager and employee accounts.</w:t>
+              <w:t>The s</w:t>
+            </w:r>
+            <w:r>
+              <w:rPr>
+                <w:rFonts w:ascii="Times New Roman" w:eastAsia="Times New Roman" w:hAnsi="Times New Roman" w:cs="Times New Roman"/>
+                <w:sz w:val="28"/>
+                <w:szCs w:val="28"/>
+              </w:rPr>
+              <w:t>ystem shall allow admins to add</w:t>
+            </w:r>
+            <w:r>
+              <w:rPr>
+                <w:rFonts w:ascii="Times New Roman" w:eastAsia="Times New Roman" w:hAnsi="Times New Roman" w:cs="Times New Roman"/>
+                <w:sz w:val="28"/>
+                <w:szCs w:val="28"/>
+              </w:rPr>
+              <w:t xml:space="preserve"> accounts to manager and employee accounts.</w:t>
             </w:r>
           </w:p>
         </w:tc>
@@ -14999,8 +14997,6 @@
           <w:szCs w:val="28"/>
         </w:rPr>
       </w:pPr>
-      <w:bookmarkStart w:id="0" w:name="_GoBack"/>
-      <w:bookmarkEnd w:id="0"/>
     </w:p>
     <w:p>
       <w:pPr>
@@ -15236,6 +15232,14 @@
                 <w:szCs w:val="28"/>
               </w:rPr>
             </w:pPr>
+            <w:r>
+              <w:rPr>
+                <w:rFonts w:ascii="Times New Roman" w:eastAsia="Times New Roman" w:hAnsi="Times New Roman" w:cs="Times New Roman"/>
+                <w:sz w:val="28"/>
+                <w:szCs w:val="28"/>
+              </w:rPr>
+              <w:t>Yes</w:t>
+            </w:r>
           </w:p>
         </w:tc>
       </w:tr>
@@ -15277,6 +15281,14 @@
                 <w:szCs w:val="28"/>
               </w:rPr>
             </w:pPr>
+            <w:r>
+              <w:rPr>
+                <w:rFonts w:ascii="Times New Roman" w:eastAsia="Times New Roman" w:hAnsi="Times New Roman" w:cs="Times New Roman"/>
+                <w:sz w:val="28"/>
+                <w:szCs w:val="28"/>
+              </w:rPr>
+              <w:t>Yes</w:t>
+            </w:r>
           </w:p>
         </w:tc>
       </w:tr>
@@ -15318,6 +15330,14 @@
                 <w:szCs w:val="28"/>
               </w:rPr>
             </w:pPr>
+            <w:r>
+              <w:rPr>
+                <w:rFonts w:ascii="Times New Roman" w:eastAsia="Times New Roman" w:hAnsi="Times New Roman" w:cs="Times New Roman"/>
+                <w:sz w:val="28"/>
+                <w:szCs w:val="28"/>
+              </w:rPr>
+              <w:t>Yes</w:t>
+            </w:r>
           </w:p>
         </w:tc>
       </w:tr>
@@ -15359,6 +15379,14 @@
                 <w:szCs w:val="28"/>
               </w:rPr>
             </w:pPr>
+            <w:r>
+              <w:rPr>
+                <w:rFonts w:ascii="Times New Roman" w:eastAsia="Times New Roman" w:hAnsi="Times New Roman" w:cs="Times New Roman"/>
+                <w:sz w:val="28"/>
+                <w:szCs w:val="28"/>
+              </w:rPr>
+              <w:t>No</w:t>
+            </w:r>
           </w:p>
         </w:tc>
       </w:tr>
@@ -15400,6 +15428,14 @@
                 <w:szCs w:val="28"/>
               </w:rPr>
             </w:pPr>
+            <w:r>
+              <w:rPr>
+                <w:rFonts w:ascii="Times New Roman" w:eastAsia="Times New Roman" w:hAnsi="Times New Roman" w:cs="Times New Roman"/>
+                <w:sz w:val="28"/>
+                <w:szCs w:val="28"/>
+              </w:rPr>
+              <w:t>Yes</w:t>
+            </w:r>
           </w:p>
         </w:tc>
       </w:tr>
@@ -15441,6 +15477,14 @@
                 <w:szCs w:val="28"/>
               </w:rPr>
             </w:pPr>
+            <w:r>
+              <w:rPr>
+                <w:rFonts w:ascii="Times New Roman" w:eastAsia="Times New Roman" w:hAnsi="Times New Roman" w:cs="Times New Roman"/>
+                <w:sz w:val="28"/>
+                <w:szCs w:val="28"/>
+              </w:rPr>
+              <w:t>Yes</w:t>
+            </w:r>
           </w:p>
         </w:tc>
       </w:tr>
@@ -15482,6 +15526,14 @@
                 <w:szCs w:val="28"/>
               </w:rPr>
             </w:pPr>
+            <w:r>
+              <w:rPr>
+                <w:rFonts w:ascii="Times New Roman" w:eastAsia="Times New Roman" w:hAnsi="Times New Roman" w:cs="Times New Roman"/>
+                <w:sz w:val="28"/>
+                <w:szCs w:val="28"/>
+              </w:rPr>
+              <w:t>No</w:t>
+            </w:r>
           </w:p>
         </w:tc>
       </w:tr>
@@ -15523,6 +15575,14 @@
                 <w:szCs w:val="28"/>
               </w:rPr>
             </w:pPr>
+            <w:r>
+              <w:rPr>
+                <w:rFonts w:ascii="Times New Roman" w:eastAsia="Times New Roman" w:hAnsi="Times New Roman" w:cs="Times New Roman"/>
+                <w:sz w:val="28"/>
+                <w:szCs w:val="28"/>
+              </w:rPr>
+              <w:t>Yes</w:t>
+            </w:r>
           </w:p>
         </w:tc>
       </w:tr>
@@ -15565,6 +15625,14 @@
                 <w:szCs w:val="28"/>
               </w:rPr>
             </w:pPr>
+            <w:r>
+              <w:rPr>
+                <w:rFonts w:ascii="Times New Roman" w:eastAsia="Times New Roman" w:hAnsi="Times New Roman" w:cs="Times New Roman"/>
+                <w:sz w:val="28"/>
+                <w:szCs w:val="28"/>
+              </w:rPr>
+              <w:t>Yes</w:t>
+            </w:r>
           </w:p>
         </w:tc>
       </w:tr>
@@ -15606,6 +15674,14 @@
                 <w:szCs w:val="28"/>
               </w:rPr>
             </w:pPr>
+            <w:r>
+              <w:rPr>
+                <w:rFonts w:ascii="Times New Roman" w:eastAsia="Times New Roman" w:hAnsi="Times New Roman" w:cs="Times New Roman"/>
+                <w:sz w:val="28"/>
+                <w:szCs w:val="28"/>
+              </w:rPr>
+              <w:t>Yes</w:t>
+            </w:r>
           </w:p>
         </w:tc>
       </w:tr>
@@ -15647,6 +15723,14 @@
                 <w:szCs w:val="28"/>
               </w:rPr>
             </w:pPr>
+            <w:r>
+              <w:rPr>
+                <w:rFonts w:ascii="Times New Roman" w:eastAsia="Times New Roman" w:hAnsi="Times New Roman" w:cs="Times New Roman"/>
+                <w:sz w:val="28"/>
+                <w:szCs w:val="28"/>
+              </w:rPr>
+              <w:t>Yes</w:t>
+            </w:r>
           </w:p>
         </w:tc>
       </w:tr>
@@ -15688,6 +15772,14 @@
                 <w:szCs w:val="28"/>
               </w:rPr>
             </w:pPr>
+            <w:r>
+              <w:rPr>
+                <w:rFonts w:ascii="Times New Roman" w:eastAsia="Times New Roman" w:hAnsi="Times New Roman" w:cs="Times New Roman"/>
+                <w:sz w:val="28"/>
+                <w:szCs w:val="28"/>
+              </w:rPr>
+              <w:t>Yes</w:t>
+            </w:r>
           </w:p>
         </w:tc>
       </w:tr>
@@ -15729,6 +15821,14 @@
                 <w:szCs w:val="28"/>
               </w:rPr>
             </w:pPr>
+            <w:r>
+              <w:rPr>
+                <w:rFonts w:ascii="Times New Roman" w:eastAsia="Times New Roman" w:hAnsi="Times New Roman" w:cs="Times New Roman"/>
+                <w:sz w:val="28"/>
+                <w:szCs w:val="28"/>
+              </w:rPr>
+              <w:t>Yes</w:t>
+            </w:r>
           </w:p>
         </w:tc>
       </w:tr>
@@ -15770,6 +15870,14 @@
                 <w:szCs w:val="28"/>
               </w:rPr>
             </w:pPr>
+            <w:r>
+              <w:rPr>
+                <w:rFonts w:ascii="Times New Roman" w:eastAsia="Times New Roman" w:hAnsi="Times New Roman" w:cs="Times New Roman"/>
+                <w:sz w:val="28"/>
+                <w:szCs w:val="28"/>
+              </w:rPr>
+              <w:t>Yes</w:t>
+            </w:r>
           </w:p>
         </w:tc>
       </w:tr>
@@ -15811,6 +15919,14 @@
                 <w:szCs w:val="28"/>
               </w:rPr>
             </w:pPr>
+            <w:r>
+              <w:rPr>
+                <w:rFonts w:ascii="Times New Roman" w:eastAsia="Times New Roman" w:hAnsi="Times New Roman" w:cs="Times New Roman"/>
+                <w:sz w:val="28"/>
+                <w:szCs w:val="28"/>
+              </w:rPr>
+              <w:t>No</w:t>
+            </w:r>
           </w:p>
         </w:tc>
       </w:tr>
@@ -15852,6 +15968,14 @@
                 <w:szCs w:val="28"/>
               </w:rPr>
             </w:pPr>
+            <w:r>
+              <w:rPr>
+                <w:rFonts w:ascii="Times New Roman" w:eastAsia="Times New Roman" w:hAnsi="Times New Roman" w:cs="Times New Roman"/>
+                <w:sz w:val="28"/>
+                <w:szCs w:val="28"/>
+              </w:rPr>
+              <w:t>No</w:t>
+            </w:r>
           </w:p>
         </w:tc>
       </w:tr>
@@ -15893,6 +16017,14 @@
                 <w:szCs w:val="28"/>
               </w:rPr>
             </w:pPr>
+            <w:r>
+              <w:rPr>
+                <w:rFonts w:ascii="Times New Roman" w:eastAsia="Times New Roman" w:hAnsi="Times New Roman" w:cs="Times New Roman"/>
+                <w:sz w:val="28"/>
+                <w:szCs w:val="28"/>
+              </w:rPr>
+              <w:t>No</w:t>
+            </w:r>
           </w:p>
         </w:tc>
       </w:tr>
@@ -15934,6 +16066,14 @@
                 <w:szCs w:val="28"/>
               </w:rPr>
             </w:pPr>
+            <w:r>
+              <w:rPr>
+                <w:rFonts w:ascii="Times New Roman" w:eastAsia="Times New Roman" w:hAnsi="Times New Roman" w:cs="Times New Roman"/>
+                <w:sz w:val="28"/>
+                <w:szCs w:val="28"/>
+              </w:rPr>
+              <w:t>No</w:t>
+            </w:r>
           </w:p>
         </w:tc>
       </w:tr>
@@ -15975,6 +16115,14 @@
                 <w:szCs w:val="28"/>
               </w:rPr>
             </w:pPr>
+            <w:r>
+              <w:rPr>
+                <w:rFonts w:ascii="Times New Roman" w:eastAsia="Times New Roman" w:hAnsi="Times New Roman" w:cs="Times New Roman"/>
+                <w:sz w:val="28"/>
+                <w:szCs w:val="28"/>
+              </w:rPr>
+              <w:t>Yes</w:t>
+            </w:r>
           </w:p>
         </w:tc>
       </w:tr>
@@ -16016,6 +16164,16 @@
                 <w:szCs w:val="28"/>
               </w:rPr>
             </w:pPr>
+            <w:r>
+              <w:rPr>
+                <w:rFonts w:ascii="Times New Roman" w:eastAsia="Times New Roman" w:hAnsi="Times New Roman" w:cs="Times New Roman"/>
+                <w:sz w:val="28"/>
+                <w:szCs w:val="28"/>
+              </w:rPr>
+              <w:t>Yes</w:t>
+            </w:r>
+            <w:bookmarkStart w:id="0" w:name="_GoBack"/>
+            <w:bookmarkEnd w:id="0"/>
           </w:p>
         </w:tc>
       </w:tr>
@@ -16057,6 +16215,14 @@
                 <w:szCs w:val="28"/>
               </w:rPr>
             </w:pPr>
+            <w:r>
+              <w:rPr>
+                <w:rFonts w:ascii="Times New Roman" w:eastAsia="Times New Roman" w:hAnsi="Times New Roman" w:cs="Times New Roman"/>
+                <w:sz w:val="28"/>
+                <w:szCs w:val="28"/>
+              </w:rPr>
+              <w:t>Yes</w:t>
+            </w:r>
           </w:p>
         </w:tc>
       </w:tr>
@@ -16098,6 +16264,14 @@
                 <w:szCs w:val="28"/>
               </w:rPr>
             </w:pPr>
+            <w:r>
+              <w:rPr>
+                <w:rFonts w:ascii="Times New Roman" w:eastAsia="Times New Roman" w:hAnsi="Times New Roman" w:cs="Times New Roman"/>
+                <w:sz w:val="28"/>
+                <w:szCs w:val="28"/>
+              </w:rPr>
+              <w:t>Yes</w:t>
+            </w:r>
           </w:p>
         </w:tc>
       </w:tr>
@@ -16139,6 +16313,14 @@
                 <w:szCs w:val="28"/>
               </w:rPr>
             </w:pPr>
+            <w:r>
+              <w:rPr>
+                <w:rFonts w:ascii="Times New Roman" w:eastAsia="Times New Roman" w:hAnsi="Times New Roman" w:cs="Times New Roman"/>
+                <w:sz w:val="28"/>
+                <w:szCs w:val="28"/>
+              </w:rPr>
+              <w:t>No</w:t>
+            </w:r>
           </w:p>
         </w:tc>
       </w:tr>
@@ -16180,6 +16362,14 @@
                 <w:szCs w:val="28"/>
               </w:rPr>
             </w:pPr>
+            <w:r>
+              <w:rPr>
+                <w:rFonts w:ascii="Times New Roman" w:eastAsia="Times New Roman" w:hAnsi="Times New Roman" w:cs="Times New Roman"/>
+                <w:sz w:val="28"/>
+                <w:szCs w:val="28"/>
+              </w:rPr>
+              <w:t>No</w:t>
+            </w:r>
           </w:p>
         </w:tc>
       </w:tr>

</xml_diff>